<commit_message>
re-render after adding lecture 4
</commit_message>
<xml_diff>
--- a/_site/syllabus.docx
+++ b/_site/syllabus.docx
@@ -522,7 +522,7 @@
                     <a:graphicData uri="http://schemas.openxmlformats.org/drawingml/2006/picture">
                       <pic:pic>
                         <pic:nvPicPr>
-                          <pic:cNvPr descr="/Users/vs498/Applications/quarto/share/formats/docx/tip.png" id="28" name="Picture"/>
+                          <pic:cNvPr descr="/Applications/quarto/share/formats/docx/tip.png" id="28" name="Picture"/>
                           <pic:cNvPicPr>
                             <a:picLocks noChangeArrowheads="1" noChangeAspect="1"/>
                           </pic:cNvPicPr>
@@ -1009,7 +1009,7 @@
                     <a:graphicData uri="http://schemas.openxmlformats.org/drawingml/2006/picture">
                       <pic:pic>
                         <pic:nvPicPr>
-                          <pic:cNvPr descr="/Users/vs498/Applications/quarto/share/formats/docx/important.png" id="35" name="Picture"/>
+                          <pic:cNvPr descr="/Applications/quarto/share/formats/docx/important.png" id="35" name="Picture"/>
                           <pic:cNvPicPr>
                             <a:picLocks noChangeArrowheads="1" noChangeAspect="1"/>
                           </pic:cNvPicPr>
@@ -1150,7 +1150,7 @@
                     <a:graphicData uri="http://schemas.openxmlformats.org/drawingml/2006/picture">
                       <pic:pic>
                         <pic:nvPicPr>
-                          <pic:cNvPr descr="/Users/vs498/Applications/quarto/share/formats/docx/important.png" id="39" name="Picture"/>
+                          <pic:cNvPr descr="/Applications/quarto/share/formats/docx/important.png" id="39" name="Picture"/>
                           <pic:cNvPicPr>
                             <a:picLocks noChangeArrowheads="1" noChangeAspect="1"/>
                           </pic:cNvPicPr>
@@ -1289,7 +1289,7 @@
                     <a:graphicData uri="http://schemas.openxmlformats.org/drawingml/2006/picture">
                       <pic:pic>
                         <pic:nvPicPr>
-                          <pic:cNvPr descr="/Users/vs498/Applications/quarto/share/formats/docx/important.png" id="43" name="Picture"/>
+                          <pic:cNvPr descr="/Applications/quarto/share/formats/docx/important.png" id="43" name="Picture"/>
                           <pic:cNvPicPr>
                             <a:picLocks noChangeArrowheads="1" noChangeAspect="1"/>
                           </pic:cNvPicPr>
@@ -1440,7 +1440,7 @@
                     <a:graphicData uri="http://schemas.openxmlformats.org/drawingml/2006/picture">
                       <pic:pic>
                         <pic:nvPicPr>
-                          <pic:cNvPr descr="/Users/vs498/Applications/quarto/share/formats/docx/important.png" id="47" name="Picture"/>
+                          <pic:cNvPr descr="/Applications/quarto/share/formats/docx/important.png" id="47" name="Picture"/>
                           <pic:cNvPicPr>
                             <a:picLocks noChangeArrowheads="1" noChangeAspect="1"/>
                           </pic:cNvPicPr>
@@ -1587,7 +1587,7 @@
                     <a:graphicData uri="http://schemas.openxmlformats.org/drawingml/2006/picture">
                       <pic:pic>
                         <pic:nvPicPr>
-                          <pic:cNvPr descr="/Users/vs498/Applications/quarto/share/formats/docx/important.png" id="51" name="Picture"/>
+                          <pic:cNvPr descr="/Applications/quarto/share/formats/docx/important.png" id="51" name="Picture"/>
                           <pic:cNvPicPr>
                             <a:picLocks noChangeArrowheads="1" noChangeAspect="1"/>
                           </pic:cNvPicPr>
@@ -1818,7 +1818,7 @@
                     <a:graphicData uri="http://schemas.openxmlformats.org/drawingml/2006/picture">
                       <pic:pic>
                         <pic:nvPicPr>
-                          <pic:cNvPr descr="/Users/vs498/Applications/quarto/share/formats/docx/important.png" id="57" name="Picture"/>
+                          <pic:cNvPr descr="/Applications/quarto/share/formats/docx/important.png" id="57" name="Picture"/>
                           <pic:cNvPicPr>
                             <a:picLocks noChangeArrowheads="1" noChangeAspect="1"/>
                           </pic:cNvPicPr>
@@ -2342,7 +2342,7 @@
                     <a:graphicData uri="http://schemas.openxmlformats.org/drawingml/2006/picture">
                       <pic:pic>
                         <pic:nvPicPr>
-                          <pic:cNvPr descr="/Users/vs498/Applications/quarto/share/formats/docx/important.png" id="65" name="Picture"/>
+                          <pic:cNvPr descr="/Applications/quarto/share/formats/docx/important.png" id="65" name="Picture"/>
                           <pic:cNvPicPr>
                             <a:picLocks noChangeArrowheads="1" noChangeAspect="1"/>
                           </pic:cNvPicPr>
@@ -2456,7 +2456,7 @@
                     <a:graphicData uri="http://schemas.openxmlformats.org/drawingml/2006/picture">
                       <pic:pic>
                         <pic:nvPicPr>
-                          <pic:cNvPr descr="/Users/vs498/Applications/quarto/share/formats/docx/warning.png" id="68" name="Picture"/>
+                          <pic:cNvPr descr="/Applications/quarto/share/formats/docx/warning.png" id="68" name="Picture"/>
                           <pic:cNvPicPr>
                             <a:picLocks noChangeArrowheads="1" noChangeAspect="1"/>
                           </pic:cNvPicPr>
@@ -2520,6 +2520,14 @@
         </w:tc>
       </w:tr>
     </w:tbl>
+    <w:p>
+      <w:pPr>
+        <w:pStyle w:val="BodyText"/>
+      </w:pPr>
+      <w:r>
+        <w:t xml:space="preserve"> </w:t>
+      </w:r>
+    </w:p>
     <w:tbl>
       <w:tblPr>
         <w:tblStyle w:val="Table"/>
@@ -2562,7 +2570,7 @@
                     <a:graphicData uri="http://schemas.openxmlformats.org/drawingml/2006/picture">
                       <pic:pic>
                         <pic:nvPicPr>
-                          <pic:cNvPr descr="/Users/vs498/Applications/quarto/share/formats/docx/tip.png" id="70" name="Picture"/>
+                          <pic:cNvPr descr="/Applications/quarto/share/formats/docx/tip.png" id="70" name="Picture"/>
                           <pic:cNvPicPr>
                             <a:picLocks noChangeArrowheads="1" noChangeAspect="1"/>
                           </pic:cNvPicPr>

</xml_diff>

<commit_message>
add project proposal guidelines
</commit_message>
<xml_diff>
--- a/_site/syllabus.docx
+++ b/_site/syllabus.docx
@@ -522,7 +522,7 @@
                     <a:graphicData uri="http://schemas.openxmlformats.org/drawingml/2006/picture">
                       <pic:pic>
                         <pic:nvPicPr>
-                          <pic:cNvPr descr="/Applications/quarto/share/formats/docx/tip.png" id="28" name="Picture"/>
+                          <pic:cNvPr descr="/Users/vs498/Applications/quarto/share/formats/docx/tip.png" id="28" name="Picture"/>
                           <pic:cNvPicPr>
                             <a:picLocks noChangeArrowheads="1" noChangeAspect="1"/>
                           </pic:cNvPicPr>
@@ -1009,7 +1009,7 @@
                     <a:graphicData uri="http://schemas.openxmlformats.org/drawingml/2006/picture">
                       <pic:pic>
                         <pic:nvPicPr>
-                          <pic:cNvPr descr="/Applications/quarto/share/formats/docx/important.png" id="35" name="Picture"/>
+                          <pic:cNvPr descr="/Users/vs498/Applications/quarto/share/formats/docx/important.png" id="35" name="Picture"/>
                           <pic:cNvPicPr>
                             <a:picLocks noChangeArrowheads="1" noChangeAspect="1"/>
                           </pic:cNvPicPr>
@@ -1150,7 +1150,7 @@
                     <a:graphicData uri="http://schemas.openxmlformats.org/drawingml/2006/picture">
                       <pic:pic>
                         <pic:nvPicPr>
-                          <pic:cNvPr descr="/Applications/quarto/share/formats/docx/important.png" id="39" name="Picture"/>
+                          <pic:cNvPr descr="/Users/vs498/Applications/quarto/share/formats/docx/important.png" id="39" name="Picture"/>
                           <pic:cNvPicPr>
                             <a:picLocks noChangeArrowheads="1" noChangeAspect="1"/>
                           </pic:cNvPicPr>
@@ -1289,7 +1289,7 @@
                     <a:graphicData uri="http://schemas.openxmlformats.org/drawingml/2006/picture">
                       <pic:pic>
                         <pic:nvPicPr>
-                          <pic:cNvPr descr="/Applications/quarto/share/formats/docx/important.png" id="43" name="Picture"/>
+                          <pic:cNvPr descr="/Users/vs498/Applications/quarto/share/formats/docx/important.png" id="43" name="Picture"/>
                           <pic:cNvPicPr>
                             <a:picLocks noChangeArrowheads="1" noChangeAspect="1"/>
                           </pic:cNvPicPr>
@@ -1440,7 +1440,7 @@
                     <a:graphicData uri="http://schemas.openxmlformats.org/drawingml/2006/picture">
                       <pic:pic>
                         <pic:nvPicPr>
-                          <pic:cNvPr descr="/Applications/quarto/share/formats/docx/important.png" id="47" name="Picture"/>
+                          <pic:cNvPr descr="/Users/vs498/Applications/quarto/share/formats/docx/important.png" id="47" name="Picture"/>
                           <pic:cNvPicPr>
                             <a:picLocks noChangeArrowheads="1" noChangeAspect="1"/>
                           </pic:cNvPicPr>
@@ -1587,7 +1587,7 @@
                     <a:graphicData uri="http://schemas.openxmlformats.org/drawingml/2006/picture">
                       <pic:pic>
                         <pic:nvPicPr>
-                          <pic:cNvPr descr="/Applications/quarto/share/formats/docx/important.png" id="51" name="Picture"/>
+                          <pic:cNvPr descr="/Users/vs498/Applications/quarto/share/formats/docx/important.png" id="51" name="Picture"/>
                           <pic:cNvPicPr>
                             <a:picLocks noChangeArrowheads="1" noChangeAspect="1"/>
                           </pic:cNvPicPr>
@@ -1818,7 +1818,7 @@
                     <a:graphicData uri="http://schemas.openxmlformats.org/drawingml/2006/picture">
                       <pic:pic>
                         <pic:nvPicPr>
-                          <pic:cNvPr descr="/Applications/quarto/share/formats/docx/important.png" id="57" name="Picture"/>
+                          <pic:cNvPr descr="/Users/vs498/Applications/quarto/share/formats/docx/important.png" id="57" name="Picture"/>
                           <pic:cNvPicPr>
                             <a:picLocks noChangeArrowheads="1" noChangeAspect="1"/>
                           </pic:cNvPicPr>
@@ -2342,7 +2342,7 @@
                     <a:graphicData uri="http://schemas.openxmlformats.org/drawingml/2006/picture">
                       <pic:pic>
                         <pic:nvPicPr>
-                          <pic:cNvPr descr="/Applications/quarto/share/formats/docx/important.png" id="65" name="Picture"/>
+                          <pic:cNvPr descr="/Users/vs498/Applications/quarto/share/formats/docx/important.png" id="65" name="Picture"/>
                           <pic:cNvPicPr>
                             <a:picLocks noChangeArrowheads="1" noChangeAspect="1"/>
                           </pic:cNvPicPr>
@@ -2456,7 +2456,7 @@
                     <a:graphicData uri="http://schemas.openxmlformats.org/drawingml/2006/picture">
                       <pic:pic>
                         <pic:nvPicPr>
-                          <pic:cNvPr descr="/Applications/quarto/share/formats/docx/warning.png" id="68" name="Picture"/>
+                          <pic:cNvPr descr="/Users/vs498/Applications/quarto/share/formats/docx/warning.png" id="68" name="Picture"/>
                           <pic:cNvPicPr>
                             <a:picLocks noChangeArrowheads="1" noChangeAspect="1"/>
                           </pic:cNvPicPr>
@@ -2520,14 +2520,6 @@
         </w:tc>
       </w:tr>
     </w:tbl>
-    <w:p>
-      <w:pPr>
-        <w:pStyle w:val="BodyText"/>
-      </w:pPr>
-      <w:r>
-        <w:t xml:space="preserve"> </w:t>
-      </w:r>
-    </w:p>
     <w:tbl>
       <w:tblPr>
         <w:tblStyle w:val="Table"/>
@@ -2570,7 +2562,7 @@
                     <a:graphicData uri="http://schemas.openxmlformats.org/drawingml/2006/picture">
                       <pic:pic>
                         <pic:nvPicPr>
-                          <pic:cNvPr descr="/Applications/quarto/share/formats/docx/tip.png" id="70" name="Picture"/>
+                          <pic:cNvPr descr="/Users/vs498/Applications/quarto/share/formats/docx/tip.png" id="70" name="Picture"/>
                           <pic:cNvPicPr>
                             <a:picLocks noChangeArrowheads="1" noChangeAspect="1"/>
                           </pic:cNvPicPr>

</xml_diff>

<commit_message>
rebuild site after adding week 5 content
</commit_message>
<xml_diff>
--- a/_site/syllabus.docx
+++ b/_site/syllabus.docx
@@ -522,7 +522,7 @@
                     <a:graphicData uri="http://schemas.openxmlformats.org/drawingml/2006/picture">
                       <pic:pic>
                         <pic:nvPicPr>
-                          <pic:cNvPr descr="/Applications/quarto/share/formats/docx/tip.png" id="28" name="Picture"/>
+                          <pic:cNvPr descr="/Users/vs498/Applications/quarto/share/formats/docx/tip.png" id="28" name="Picture"/>
                           <pic:cNvPicPr>
                             <a:picLocks noChangeArrowheads="1" noChangeAspect="1"/>
                           </pic:cNvPicPr>
@@ -1009,7 +1009,7 @@
                     <a:graphicData uri="http://schemas.openxmlformats.org/drawingml/2006/picture">
                       <pic:pic>
                         <pic:nvPicPr>
-                          <pic:cNvPr descr="/Applications/quarto/share/formats/docx/important.png" id="35" name="Picture"/>
+                          <pic:cNvPr descr="/Users/vs498/Applications/quarto/share/formats/docx/important.png" id="35" name="Picture"/>
                           <pic:cNvPicPr>
                             <a:picLocks noChangeArrowheads="1" noChangeAspect="1"/>
                           </pic:cNvPicPr>
@@ -1150,7 +1150,7 @@
                     <a:graphicData uri="http://schemas.openxmlformats.org/drawingml/2006/picture">
                       <pic:pic>
                         <pic:nvPicPr>
-                          <pic:cNvPr descr="/Applications/quarto/share/formats/docx/important.png" id="39" name="Picture"/>
+                          <pic:cNvPr descr="/Users/vs498/Applications/quarto/share/formats/docx/important.png" id="39" name="Picture"/>
                           <pic:cNvPicPr>
                             <a:picLocks noChangeArrowheads="1" noChangeAspect="1"/>
                           </pic:cNvPicPr>
@@ -1289,7 +1289,7 @@
                     <a:graphicData uri="http://schemas.openxmlformats.org/drawingml/2006/picture">
                       <pic:pic>
                         <pic:nvPicPr>
-                          <pic:cNvPr descr="/Applications/quarto/share/formats/docx/important.png" id="43" name="Picture"/>
+                          <pic:cNvPr descr="/Users/vs498/Applications/quarto/share/formats/docx/important.png" id="43" name="Picture"/>
                           <pic:cNvPicPr>
                             <a:picLocks noChangeArrowheads="1" noChangeAspect="1"/>
                           </pic:cNvPicPr>
@@ -1440,7 +1440,7 @@
                     <a:graphicData uri="http://schemas.openxmlformats.org/drawingml/2006/picture">
                       <pic:pic>
                         <pic:nvPicPr>
-                          <pic:cNvPr descr="/Applications/quarto/share/formats/docx/important.png" id="47" name="Picture"/>
+                          <pic:cNvPr descr="/Users/vs498/Applications/quarto/share/formats/docx/important.png" id="47" name="Picture"/>
                           <pic:cNvPicPr>
                             <a:picLocks noChangeArrowheads="1" noChangeAspect="1"/>
                           </pic:cNvPicPr>
@@ -1587,7 +1587,7 @@
                     <a:graphicData uri="http://schemas.openxmlformats.org/drawingml/2006/picture">
                       <pic:pic>
                         <pic:nvPicPr>
-                          <pic:cNvPr descr="/Applications/quarto/share/formats/docx/important.png" id="51" name="Picture"/>
+                          <pic:cNvPr descr="/Users/vs498/Applications/quarto/share/formats/docx/important.png" id="51" name="Picture"/>
                           <pic:cNvPicPr>
                             <a:picLocks noChangeArrowheads="1" noChangeAspect="1"/>
                           </pic:cNvPicPr>
@@ -1818,7 +1818,7 @@
                     <a:graphicData uri="http://schemas.openxmlformats.org/drawingml/2006/picture">
                       <pic:pic>
                         <pic:nvPicPr>
-                          <pic:cNvPr descr="/Applications/quarto/share/formats/docx/important.png" id="57" name="Picture"/>
+                          <pic:cNvPr descr="/Users/vs498/Applications/quarto/share/formats/docx/important.png" id="57" name="Picture"/>
                           <pic:cNvPicPr>
                             <a:picLocks noChangeArrowheads="1" noChangeAspect="1"/>
                           </pic:cNvPicPr>
@@ -2342,7 +2342,7 @@
                     <a:graphicData uri="http://schemas.openxmlformats.org/drawingml/2006/picture">
                       <pic:pic>
                         <pic:nvPicPr>
-                          <pic:cNvPr descr="/Applications/quarto/share/formats/docx/important.png" id="65" name="Picture"/>
+                          <pic:cNvPr descr="/Users/vs498/Applications/quarto/share/formats/docx/important.png" id="65" name="Picture"/>
                           <pic:cNvPicPr>
                             <a:picLocks noChangeArrowheads="1" noChangeAspect="1"/>
                           </pic:cNvPicPr>
@@ -2456,7 +2456,7 @@
                     <a:graphicData uri="http://schemas.openxmlformats.org/drawingml/2006/picture">
                       <pic:pic>
                         <pic:nvPicPr>
-                          <pic:cNvPr descr="/Applications/quarto/share/formats/docx/warning.png" id="68" name="Picture"/>
+                          <pic:cNvPr descr="/Users/vs498/Applications/quarto/share/formats/docx/warning.png" id="68" name="Picture"/>
                           <pic:cNvPicPr>
                             <a:picLocks noChangeArrowheads="1" noChangeAspect="1"/>
                           </pic:cNvPicPr>
@@ -2520,14 +2520,6 @@
         </w:tc>
       </w:tr>
     </w:tbl>
-    <w:p>
-      <w:pPr>
-        <w:pStyle w:val="BodyText"/>
-      </w:pPr>
-      <w:r>
-        <w:t xml:space="preserve"> </w:t>
-      </w:r>
-    </w:p>
     <w:tbl>
       <w:tblPr>
         <w:tblStyle w:val="Table"/>
@@ -2570,7 +2562,7 @@
                     <a:graphicData uri="http://schemas.openxmlformats.org/drawingml/2006/picture">
                       <pic:pic>
                         <pic:nvPicPr>
-                          <pic:cNvPr descr="/Applications/quarto/share/formats/docx/tip.png" id="70" name="Picture"/>
+                          <pic:cNvPr descr="/Users/vs498/Applications/quarto/share/formats/docx/tip.png" id="70" name="Picture"/>
                           <pic:cNvPicPr>
                             <a:picLocks noChangeArrowheads="1" noChangeAspect="1"/>
                           </pic:cNvPicPr>

</xml_diff>

<commit_message>
add probability fundamentals lecture
</commit_message>
<xml_diff>
--- a/_site/syllabus.docx
+++ b/_site/syllabus.docx
@@ -3900,6 +3900,44 @@
           <w:p>
             <w:pPr>
               <w:pStyle w:val="Compact"/>
+              <w:jc w:val="left"/>
+            </w:pPr>
+            <w:r>
+              <w:t xml:space="preserve">01-29</w:t>
+            </w:r>
+          </w:p>
+        </w:tc>
+        <w:tc>
+          <w:tcPr/>
+          <w:p>
+            <w:pPr>
+              <w:pStyle w:val="Compact"/>
+              <w:jc w:val="left"/>
+            </w:pPr>
+            <w:r>
+              <w:t xml:space="preserve">Wed</w:t>
+            </w:r>
+          </w:p>
+        </w:tc>
+        <w:tc>
+          <w:tcPr/>
+          <w:p>
+            <w:pPr>
+              <w:pStyle w:val="Compact"/>
+              <w:jc w:val="left"/>
+            </w:pPr>
+            <w:r>
+              <w:t xml:space="preserve">Generative Probability Models</w:t>
+            </w:r>
+          </w:p>
+        </w:tc>
+      </w:tr>
+      <w:tr>
+        <w:tc>
+          <w:tcPr/>
+          <w:p>
+            <w:pPr>
+              <w:pStyle w:val="Compact"/>
             </w:pPr>
           </w:p>
         </w:tc>
@@ -3939,7 +3977,45 @@
               <w:jc w:val="left"/>
             </w:pPr>
             <w:r>
-              <w:t xml:space="preserve">01-29</w:t>
+              <w:t xml:space="preserve">02-03</w:t>
+            </w:r>
+          </w:p>
+        </w:tc>
+        <w:tc>
+          <w:tcPr/>
+          <w:p>
+            <w:pPr>
+              <w:pStyle w:val="Compact"/>
+              <w:jc w:val="left"/>
+            </w:pPr>
+            <w:r>
+              <w:t xml:space="preserve">Mon</w:t>
+            </w:r>
+          </w:p>
+        </w:tc>
+        <w:tc>
+          <w:tcPr/>
+          <w:p>
+            <w:pPr>
+              <w:pStyle w:val="Compact"/>
+              <w:jc w:val="left"/>
+            </w:pPr>
+            <w:r>
+              <w:t xml:space="preserve">Probability and Statistics Review</w:t>
+            </w:r>
+          </w:p>
+        </w:tc>
+      </w:tr>
+      <w:tr>
+        <w:tc>
+          <w:tcPr/>
+          <w:p>
+            <w:pPr>
+              <w:pStyle w:val="Compact"/>
+              <w:jc w:val="left"/>
+            </w:pPr>
+            <w:r>
+              <w:t xml:space="preserve">02-05</w:t>
             </w:r>
           </w:p>
         </w:tc>
@@ -3963,21 +4039,21 @@
               <w:jc w:val="left"/>
             </w:pPr>
             <w:r>
-              <w:t xml:space="preserve">Generative Probability Models</w:t>
-            </w:r>
-          </w:p>
-        </w:tc>
-      </w:tr>
-      <w:tr>
-        <w:tc>
-          <w:tcPr/>
-          <w:p>
-            <w:pPr>
-              <w:pStyle w:val="Compact"/>
-              <w:jc w:val="left"/>
-            </w:pPr>
-            <w:r>
-              <w:t xml:space="preserve">02-03</w:t>
+              <w:t xml:space="preserve">Bayesian Statistics</w:t>
+            </w:r>
+          </w:p>
+        </w:tc>
+      </w:tr>
+      <w:tr>
+        <w:tc>
+          <w:tcPr/>
+          <w:p>
+            <w:pPr>
+              <w:pStyle w:val="Compact"/>
+              <w:jc w:val="left"/>
+            </w:pPr>
+            <w:r>
+              <w:t xml:space="preserve">02-10</w:t>
             </w:r>
           </w:p>
         </w:tc>
@@ -4001,21 +4077,21 @@
               <w:jc w:val="left"/>
             </w:pPr>
             <w:r>
-              <w:t xml:space="preserve">Probability and Statistics Review</w:t>
-            </w:r>
-          </w:p>
-        </w:tc>
-      </w:tr>
-      <w:tr>
-        <w:tc>
-          <w:tcPr/>
-          <w:p>
-            <w:pPr>
-              <w:pStyle w:val="Compact"/>
-              <w:jc w:val="left"/>
-            </w:pPr>
-            <w:r>
-              <w:t xml:space="preserve">02-05</w:t>
+              <w:t xml:space="preserve">Spatial and Temporal Models</w:t>
+            </w:r>
+          </w:p>
+        </w:tc>
+      </w:tr>
+      <w:tr>
+        <w:tc>
+          <w:tcPr/>
+          <w:p>
+            <w:pPr>
+              <w:pStyle w:val="Compact"/>
+              <w:jc w:val="left"/>
+            </w:pPr>
+            <w:r>
+              <w:t xml:space="preserve">02-12</w:t>
             </w:r>
           </w:p>
         </w:tc>
@@ -4039,83 +4115,7 @@
               <w:jc w:val="left"/>
             </w:pPr>
             <w:r>
-              <w:t xml:space="preserve">Spatial and Temporal Models</w:t>
-            </w:r>
-          </w:p>
-        </w:tc>
-      </w:tr>
-      <w:tr>
-        <w:tc>
-          <w:tcPr/>
-          <w:p>
-            <w:pPr>
-              <w:pStyle w:val="Compact"/>
-              <w:jc w:val="left"/>
-            </w:pPr>
-            <w:r>
-              <w:t xml:space="preserve">02-10</w:t>
-            </w:r>
-          </w:p>
-        </w:tc>
-        <w:tc>
-          <w:tcPr/>
-          <w:p>
-            <w:pPr>
-              <w:pStyle w:val="Compact"/>
-              <w:jc w:val="left"/>
-            </w:pPr>
-            <w:r>
-              <w:t xml:space="preserve">Mon</w:t>
-            </w:r>
-          </w:p>
-        </w:tc>
-        <w:tc>
-          <w:tcPr/>
-          <w:p>
-            <w:pPr>
-              <w:pStyle w:val="Compact"/>
-              <w:jc w:val="left"/>
-            </w:pPr>
-            <w:r>
               <w:t xml:space="preserve">Model Discrepancy and Measurement Error</w:t>
-            </w:r>
-          </w:p>
-        </w:tc>
-      </w:tr>
-      <w:tr>
-        <w:tc>
-          <w:tcPr/>
-          <w:p>
-            <w:pPr>
-              <w:pStyle w:val="Compact"/>
-              <w:jc w:val="left"/>
-            </w:pPr>
-            <w:r>
-              <w:t xml:space="preserve">02-12</w:t>
-            </w:r>
-          </w:p>
-        </w:tc>
-        <w:tc>
-          <w:tcPr/>
-          <w:p>
-            <w:pPr>
-              <w:pStyle w:val="Compact"/>
-              <w:jc w:val="left"/>
-            </w:pPr>
-            <w:r>
-              <w:t xml:space="preserve">Wed</w:t>
-            </w:r>
-          </w:p>
-        </w:tc>
-        <w:tc>
-          <w:tcPr/>
-          <w:p>
-            <w:pPr>
-              <w:pStyle w:val="Compact"/>
-              <w:jc w:val="left"/>
-            </w:pPr>
-            <w:r>
-              <w:t xml:space="preserve">Bayesian Statistics</w:t>
             </w:r>
           </w:p>
         </w:tc>
@@ -4158,44 +4158,6 @@
                 <w:iCs/>
               </w:rPr>
               <w:t xml:space="preserve">February Break</w:t>
-            </w:r>
-          </w:p>
-        </w:tc>
-      </w:tr>
-      <w:tr>
-        <w:tc>
-          <w:tcPr/>
-          <w:p>
-            <w:pPr>
-              <w:pStyle w:val="Compact"/>
-              <w:jc w:val="left"/>
-            </w:pPr>
-            <w:r>
-              <w:t xml:space="preserve">02-19</w:t>
-            </w:r>
-          </w:p>
-        </w:tc>
-        <w:tc>
-          <w:tcPr/>
-          <w:p>
-            <w:pPr>
-              <w:pStyle w:val="Compact"/>
-              <w:jc w:val="left"/>
-            </w:pPr>
-            <w:r>
-              <w:t xml:space="preserve">Wed</w:t>
-            </w:r>
-          </w:p>
-        </w:tc>
-        <w:tc>
-          <w:tcPr/>
-          <w:p>
-            <w:pPr>
-              <w:pStyle w:val="Compact"/>
-              <w:jc w:val="left"/>
-            </w:pPr>
-            <w:r>
-              <w:t xml:space="preserve">Monte Carlo Simulation</w:t>
             </w:r>
           </w:p>
         </w:tc>
@@ -4245,6 +4207,44 @@
               <w:jc w:val="left"/>
             </w:pPr>
             <w:r>
+              <w:t xml:space="preserve">02-19</w:t>
+            </w:r>
+          </w:p>
+        </w:tc>
+        <w:tc>
+          <w:tcPr/>
+          <w:p>
+            <w:pPr>
+              <w:pStyle w:val="Compact"/>
+              <w:jc w:val="left"/>
+            </w:pPr>
+            <w:r>
+              <w:t xml:space="preserve">Wed</w:t>
+            </w:r>
+          </w:p>
+        </w:tc>
+        <w:tc>
+          <w:tcPr/>
+          <w:p>
+            <w:pPr>
+              <w:pStyle w:val="Compact"/>
+              <w:jc w:val="left"/>
+            </w:pPr>
+            <w:r>
+              <w:t xml:space="preserve">Monte Carlo Simulation</w:t>
+            </w:r>
+          </w:p>
+        </w:tc>
+      </w:tr>
+      <w:tr>
+        <w:tc>
+          <w:tcPr/>
+          <w:p>
+            <w:pPr>
+              <w:pStyle w:val="Compact"/>
+              <w:jc w:val="left"/>
+            </w:pPr>
+            <w:r>
               <w:t xml:space="preserve">02-24</w:t>
             </w:r>
           </w:p>
@@ -4457,6 +4457,44 @@
               <w:jc w:val="left"/>
             </w:pPr>
             <w:r>
+              <w:t xml:space="preserve">Calibration and Sharpness</w:t>
+            </w:r>
+          </w:p>
+        </w:tc>
+      </w:tr>
+      <w:tr>
+        <w:tc>
+          <w:tcPr/>
+          <w:p>
+            <w:pPr>
+              <w:pStyle w:val="Compact"/>
+              <w:jc w:val="left"/>
+            </w:pPr>
+            <w:r>
+              <w:t xml:space="preserve">03-12</w:t>
+            </w:r>
+          </w:p>
+        </w:tc>
+        <w:tc>
+          <w:tcPr/>
+          <w:p>
+            <w:pPr>
+              <w:pStyle w:val="Compact"/>
+              <w:jc w:val="left"/>
+            </w:pPr>
+            <w:r>
+              <w:t xml:space="preserve">Wed</w:t>
+            </w:r>
+          </w:p>
+        </w:tc>
+        <w:tc>
+          <w:tcPr/>
+          <w:p>
+            <w:pPr>
+              <w:pStyle w:val="Compact"/>
+              <w:jc w:val="left"/>
+            </w:pPr>
+            <w:r>
               <w:t xml:space="preserve">Overfitting and Cross-Validation</w:t>
             </w:r>
           </w:p>
@@ -4471,7 +4509,45 @@
               <w:jc w:val="left"/>
             </w:pPr>
             <w:r>
-              <w:t xml:space="preserve">03-12</w:t>
+              <w:t xml:space="preserve">03-17</w:t>
+            </w:r>
+          </w:p>
+        </w:tc>
+        <w:tc>
+          <w:tcPr/>
+          <w:p>
+            <w:pPr>
+              <w:pStyle w:val="Compact"/>
+              <w:jc w:val="left"/>
+            </w:pPr>
+            <w:r>
+              <w:t xml:space="preserve">Mon</w:t>
+            </w:r>
+          </w:p>
+        </w:tc>
+        <w:tc>
+          <w:tcPr/>
+          <w:p>
+            <w:pPr>
+              <w:pStyle w:val="Compact"/>
+              <w:jc w:val="left"/>
+            </w:pPr>
+            <w:r>
+              <w:t xml:space="preserve">Information Criteria and Model Comparison</w:t>
+            </w:r>
+          </w:p>
+        </w:tc>
+      </w:tr>
+      <w:tr>
+        <w:tc>
+          <w:tcPr/>
+          <w:p>
+            <w:pPr>
+              <w:pStyle w:val="Compact"/>
+              <w:jc w:val="left"/>
+            </w:pPr>
+            <w:r>
+              <w:t xml:space="preserve">03-19</w:t>
             </w:r>
           </w:p>
         </w:tc>
@@ -4495,83 +4571,7 @@
               <w:jc w:val="left"/>
             </w:pPr>
             <w:r>
-              <w:t xml:space="preserve">Information Criteria and Model Comparison</w:t>
-            </w:r>
-          </w:p>
-        </w:tc>
-      </w:tr>
-      <w:tr>
-        <w:tc>
-          <w:tcPr/>
-          <w:p>
-            <w:pPr>
-              <w:pStyle w:val="Compact"/>
-              <w:jc w:val="left"/>
-            </w:pPr>
-            <w:r>
-              <w:t xml:space="preserve">03-17</w:t>
-            </w:r>
-          </w:p>
-        </w:tc>
-        <w:tc>
-          <w:tcPr/>
-          <w:p>
-            <w:pPr>
-              <w:pStyle w:val="Compact"/>
-              <w:jc w:val="left"/>
-            </w:pPr>
-            <w:r>
-              <w:t xml:space="preserve">Mon</w:t>
-            </w:r>
-          </w:p>
-        </w:tc>
-        <w:tc>
-          <w:tcPr/>
-          <w:p>
-            <w:pPr>
-              <w:pStyle w:val="Compact"/>
-              <w:jc w:val="left"/>
-            </w:pPr>
-            <w:r>
               <w:t xml:space="preserve">Information Criteria II</w:t>
-            </w:r>
-          </w:p>
-        </w:tc>
-      </w:tr>
-      <w:tr>
-        <w:tc>
-          <w:tcPr/>
-          <w:p>
-            <w:pPr>
-              <w:pStyle w:val="Compact"/>
-              <w:jc w:val="left"/>
-            </w:pPr>
-            <w:r>
-              <w:t xml:space="preserve">03-19</w:t>
-            </w:r>
-          </w:p>
-        </w:tc>
-        <w:tc>
-          <w:tcPr/>
-          <w:p>
-            <w:pPr>
-              <w:pStyle w:val="Compact"/>
-              <w:jc w:val="left"/>
-            </w:pPr>
-            <w:r>
-              <w:t xml:space="preserve">Wed</w:t>
-            </w:r>
-          </w:p>
-        </w:tc>
-        <w:tc>
-          <w:tcPr/>
-          <w:p>
-            <w:pPr>
-              <w:pStyle w:val="Compact"/>
-              <w:jc w:val="left"/>
-            </w:pPr>
-            <w:r>
-              <w:t xml:space="preserve">Model Selection Lab</w:t>
             </w:r>
           </w:p>
         </w:tc>
@@ -4843,6 +4843,44 @@
               <w:jc w:val="left"/>
             </w:pPr>
             <w:r>
+              <w:t xml:space="preserve">Extreme Values Lab</w:t>
+            </w:r>
+          </w:p>
+        </w:tc>
+      </w:tr>
+      <w:tr>
+        <w:tc>
+          <w:tcPr/>
+          <w:p>
+            <w:pPr>
+              <w:pStyle w:val="Compact"/>
+              <w:jc w:val="left"/>
+            </w:pPr>
+            <w:r>
+              <w:t xml:space="preserve">04-14</w:t>
+            </w:r>
+          </w:p>
+        </w:tc>
+        <w:tc>
+          <w:tcPr/>
+          <w:p>
+            <w:pPr>
+              <w:pStyle w:val="Compact"/>
+              <w:jc w:val="left"/>
+            </w:pPr>
+            <w:r>
+              <w:t xml:space="preserve">Mon</w:t>
+            </w:r>
+          </w:p>
+        </w:tc>
+        <w:tc>
+          <w:tcPr/>
+          <w:p>
+            <w:pPr>
+              <w:pStyle w:val="Compact"/>
+              <w:jc w:val="left"/>
+            </w:pPr>
+            <w:r>
               <w:t xml:space="preserve">Missing and Censored Data</w:t>
             </w:r>
           </w:p>
@@ -4857,7 +4895,45 @@
               <w:jc w:val="left"/>
             </w:pPr>
             <w:r>
-              <w:t xml:space="preserve">04-14</w:t>
+              <w:t xml:space="preserve">04-16</w:t>
+            </w:r>
+          </w:p>
+        </w:tc>
+        <w:tc>
+          <w:tcPr/>
+          <w:p>
+            <w:pPr>
+              <w:pStyle w:val="Compact"/>
+              <w:jc w:val="left"/>
+            </w:pPr>
+            <w:r>
+              <w:t xml:space="preserve">Wed</w:t>
+            </w:r>
+          </w:p>
+        </w:tc>
+        <w:tc>
+          <w:tcPr/>
+          <w:p>
+            <w:pPr>
+              <w:pStyle w:val="Compact"/>
+              <w:jc w:val="left"/>
+            </w:pPr>
+            <w:r>
+              <w:t xml:space="preserve">Latent Variables and Mixture Models</w:t>
+            </w:r>
+          </w:p>
+        </w:tc>
+      </w:tr>
+      <w:tr>
+        <w:tc>
+          <w:tcPr/>
+          <w:p>
+            <w:pPr>
+              <w:pStyle w:val="Compact"/>
+              <w:jc w:val="left"/>
+            </w:pPr>
+            <w:r>
+              <w:t xml:space="preserve">04-21</w:t>
             </w:r>
           </w:p>
         </w:tc>
@@ -4881,21 +4957,21 @@
               <w:jc w:val="left"/>
             </w:pPr>
             <w:r>
-              <w:t xml:space="preserve">Latent Variables and Mixture Models</w:t>
-            </w:r>
-          </w:p>
-        </w:tc>
-      </w:tr>
-      <w:tr>
-        <w:tc>
-          <w:tcPr/>
-          <w:p>
-            <w:pPr>
-              <w:pStyle w:val="Compact"/>
-              <w:jc w:val="left"/>
-            </w:pPr>
-            <w:r>
-              <w:t xml:space="preserve">04-16</w:t>
+              <w:t xml:space="preserve">Gaussian Processes</w:t>
+            </w:r>
+          </w:p>
+        </w:tc>
+      </w:tr>
+      <w:tr>
+        <w:tc>
+          <w:tcPr/>
+          <w:p>
+            <w:pPr>
+              <w:pStyle w:val="Compact"/>
+              <w:jc w:val="left"/>
+            </w:pPr>
+            <w:r>
+              <w:t xml:space="preserve">04-23</w:t>
             </w:r>
           </w:p>
         </w:tc>
@@ -4920,82 +4996,6 @@
             </w:pPr>
             <w:r>
               <w:t xml:space="preserve">Mixture Model Lab</w:t>
-            </w:r>
-          </w:p>
-        </w:tc>
-      </w:tr>
-      <w:tr>
-        <w:tc>
-          <w:tcPr/>
-          <w:p>
-            <w:pPr>
-              <w:pStyle w:val="Compact"/>
-              <w:jc w:val="left"/>
-            </w:pPr>
-            <w:r>
-              <w:t xml:space="preserve">04-21</w:t>
-            </w:r>
-          </w:p>
-        </w:tc>
-        <w:tc>
-          <w:tcPr/>
-          <w:p>
-            <w:pPr>
-              <w:pStyle w:val="Compact"/>
-              <w:jc w:val="left"/>
-            </w:pPr>
-            <w:r>
-              <w:t xml:space="preserve">Mon</w:t>
-            </w:r>
-          </w:p>
-        </w:tc>
-        <w:tc>
-          <w:tcPr/>
-          <w:p>
-            <w:pPr>
-              <w:pStyle w:val="Compact"/>
-              <w:jc w:val="left"/>
-            </w:pPr>
-            <w:r>
-              <w:t xml:space="preserve">Gaussian Processes</w:t>
-            </w:r>
-          </w:p>
-        </w:tc>
-      </w:tr>
-      <w:tr>
-        <w:tc>
-          <w:tcPr/>
-          <w:p>
-            <w:pPr>
-              <w:pStyle w:val="Compact"/>
-              <w:jc w:val="left"/>
-            </w:pPr>
-            <w:r>
-              <w:t xml:space="preserve">04-23</w:t>
-            </w:r>
-          </w:p>
-        </w:tc>
-        <w:tc>
-          <w:tcPr/>
-          <w:p>
-            <w:pPr>
-              <w:pStyle w:val="Compact"/>
-              <w:jc w:val="left"/>
-            </w:pPr>
-            <w:r>
-              <w:t xml:space="preserve">Wed</w:t>
-            </w:r>
-          </w:p>
-        </w:tc>
-        <w:tc>
-          <w:tcPr/>
-          <w:p>
-            <w:pPr>
-              <w:pStyle w:val="Compact"/>
-              <w:jc w:val="left"/>
-            </w:pPr>
-            <w:r>
-              <w:t xml:space="preserve">Gaussian Processes II</w:t>
             </w:r>
           </w:p>
         </w:tc>

</xml_diff>

<commit_message>
update syllabus and add resources
</commit_message>
<xml_diff>
--- a/_site/syllabus.docx
+++ b/_site/syllabus.docx
@@ -2223,13 +2223,13 @@
       </w:r>
     </w:p>
     <w:bookmarkEnd w:id="68"/>
-    <w:bookmarkStart w:id="69" w:name="aiml-resource-policy"/>
+    <w:bookmarkStart w:id="69" w:name="generative-aiml-policy"/>
     <w:p>
       <w:pPr>
         <w:pStyle w:val="Heading3"/>
       </w:pPr>
       <w:r>
-        <w:t xml:space="preserve">AI/ML Resource Policy</w:t>
+        <w:t xml:space="preserve">Generative AI/ML Policy</w:t>
       </w:r>
     </w:p>
     <w:p>
@@ -2237,7 +2237,27 @@
         <w:pStyle w:val="FirstParagraph"/>
       </w:pPr>
       <w:r>
-        <w:t xml:space="preserve">As noted, all work submitted for a grade in this course must reflect your own understanding. The use and consulation of AI/ML tools, such as ChatGPT or similar, must be pre-approved and clearly referenced. If approved, you must:</w:t>
+        <w:t xml:space="preserve">As noted, all work submitted for a grade in this course must reflect your own understanding. The goal of this course is to build critical data-analytic and statistical skills, including evaluations of the output of statistical models. While generative AI/ML models, such as ChatGPT, NotebookLM, or similar, can be used to summarize text and enhance coding efficiency, appropriate usage of these tools requires similar levels of scrutiny, which cannot be obtained without a general understanding of the underlying material. Relying on these tools as a primary means of engaging with the course content and material without independent effort is therefore discouraged. Further, blind reliance on generative AI can result in the submission of so-called</w:t>
+      </w:r>
+      <w:r>
+        <w:t xml:space="preserve"> </w:t>
+      </w:r>
+      <w:r>
+        <w:t xml:space="preserve">“hallucinations”</w:t>
+      </w:r>
+      <w:r>
+        <w:t xml:space="preserve"> </w:t>
+      </w:r>
+      <w:r>
+        <w:t xml:space="preserve">due to the predictive nature of the AI output.</w:t>
+      </w:r>
+    </w:p>
+    <w:p>
+      <w:pPr>
+        <w:pStyle w:val="BodyText"/>
+      </w:pPr>
+      <w:r>
+        <w:t xml:space="preserve">However, the appropriate and thoughtful use of these tools is a legitimate professional skill and reflects an understanding of the content in this course. As a result, the use and consulation of AI/ML tools, such as ChatGPT or similar, is not prohibited, but must be clearly referenced. In addition to citing the use of the tool, you must:</w:t>
       </w:r>
     </w:p>
     <w:p>
@@ -2261,7 +2281,7 @@
         </w:numPr>
       </w:pPr>
       <w:r>
-        <w:t xml:space="preserve">provide the exact query or queries used to interact with the tool; and</w:t>
+        <w:t xml:space="preserve">provide the exact prompt(s) used to interact with the tool; and</w:t>
       </w:r>
     </w:p>
     <w:p>
@@ -2273,7 +2293,7 @@
         </w:numPr>
       </w:pPr>
       <w:r>
-        <w:t xml:space="preserve">report the exact response received.</w:t>
+        <w:t xml:space="preserve">describe how you (directly or indirectly) integrated the response into your submission.</w:t>
       </w:r>
     </w:p>
     <w:p>
@@ -2285,7 +2305,7 @@
           <w:b/>
           <w:bCs/>
         </w:rPr>
-        <w:t xml:space="preserve">Failure to attain prior approval or fully reference the interaction, as described above, will be treated as plagiarism and referred to the University accordingly.</w:t>
+        <w:t xml:space="preserve">Failure to fully reference the interaction, as described above, will be treated as plagiarism and referred to the University accordingly.</w:t>
       </w:r>
     </w:p>
     <w:bookmarkEnd w:id="69"/>
@@ -3059,6 +3079,32 @@
               <w:jc w:val="right"/>
             </w:pPr>
             <w:r>
+              <w:t xml:space="preserve">5%</w:t>
+            </w:r>
+          </w:p>
+        </w:tc>
+      </w:tr>
+      <w:tr>
+        <w:tc>
+          <w:tcPr/>
+          <w:p>
+            <w:pPr>
+              <w:pStyle w:val="Compact"/>
+              <w:jc w:val="left"/>
+            </w:pPr>
+            <w:r>
+              <w:t xml:space="preserve">Readings</w:t>
+            </w:r>
+          </w:p>
+        </w:tc>
+        <w:tc>
+          <w:tcPr/>
+          <w:p>
+            <w:pPr>
+              <w:pStyle w:val="Compact"/>
+              <w:jc w:val="right"/>
+            </w:pPr>
+            <w:r>
               <w:t xml:space="preserve">10%</w:t>
             </w:r>
           </w:p>
@@ -3073,7 +3119,7 @@
               <w:jc w:val="left"/>
             </w:pPr>
             <w:r>
-              <w:t xml:space="preserve">Readings</w:t>
+              <w:t xml:space="preserve">Literature Critique</w:t>
             </w:r>
           </w:p>
         </w:tc>
@@ -3085,21 +3131,21 @@
               <w:jc w:val="right"/>
             </w:pPr>
             <w:r>
-              <w:t xml:space="preserve">10%</w:t>
-            </w:r>
-          </w:p>
-        </w:tc>
-      </w:tr>
-      <w:tr>
-        <w:tc>
-          <w:tcPr/>
-          <w:p>
-            <w:pPr>
-              <w:pStyle w:val="Compact"/>
-              <w:jc w:val="left"/>
-            </w:pPr>
-            <w:r>
-              <w:t xml:space="preserve">Literature Critique</w:t>
+              <w:t xml:space="preserve">15%</w:t>
+            </w:r>
+          </w:p>
+        </w:tc>
+      </w:tr>
+      <w:tr>
+        <w:tc>
+          <w:tcPr/>
+          <w:p>
+            <w:pPr>
+              <w:pStyle w:val="Compact"/>
+              <w:jc w:val="left"/>
+            </w:pPr>
+            <w:r>
+              <w:t xml:space="preserve">Homework Assignments</w:t>
             </w:r>
           </w:p>
         </w:tc>
@@ -3111,21 +3157,21 @@
               <w:jc w:val="right"/>
             </w:pPr>
             <w:r>
-              <w:t xml:space="preserve">15%</w:t>
-            </w:r>
-          </w:p>
-        </w:tc>
-      </w:tr>
-      <w:tr>
-        <w:tc>
-          <w:tcPr/>
-          <w:p>
-            <w:pPr>
-              <w:pStyle w:val="Compact"/>
-              <w:jc w:val="left"/>
-            </w:pPr>
-            <w:r>
-              <w:t xml:space="preserve">Homework Assignments</w:t>
+              <w:t xml:space="preserve">40%</w:t>
+            </w:r>
+          </w:p>
+        </w:tc>
+      </w:tr>
+      <w:tr>
+        <w:tc>
+          <w:tcPr/>
+          <w:p>
+            <w:pPr>
+              <w:pStyle w:val="Compact"/>
+              <w:jc w:val="left"/>
+            </w:pPr>
+            <w:r>
+              <w:t xml:space="preserve">Term Project</w:t>
             </w:r>
           </w:p>
         </w:tc>
@@ -3137,33 +3183,7 @@
               <w:jc w:val="right"/>
             </w:pPr>
             <w:r>
-              <w:t xml:space="preserve">40%</w:t>
-            </w:r>
-          </w:p>
-        </w:tc>
-      </w:tr>
-      <w:tr>
-        <w:tc>
-          <w:tcPr/>
-          <w:p>
-            <w:pPr>
-              <w:pStyle w:val="Compact"/>
-              <w:jc w:val="left"/>
-            </w:pPr>
-            <w:r>
-              <w:t xml:space="preserve">Term Project</w:t>
-            </w:r>
-          </w:p>
-        </w:tc>
-        <w:tc>
-          <w:tcPr/>
-          <w:p>
-            <w:pPr>
-              <w:pStyle w:val="Compact"/>
-              <w:jc w:val="right"/>
-            </w:pPr>
-            <w:r>
-              <w:t xml:space="preserve">25%</w:t>
+              <w:t xml:space="preserve">30%</w:t>
             </w:r>
           </w:p>
         </w:tc>
@@ -3530,12 +3550,30 @@
       </w:tr>
     </w:tbl>
     <w:bookmarkEnd w:id="81"/>
-    <w:bookmarkStart w:id="82" w:name="readings"/>
+    <w:bookmarkStart w:id="82" w:name="participation"/>
     <w:p>
       <w:pPr>
         <w:pStyle w:val="Heading3"/>
       </w:pPr>
       <w:r>
+        <w:t xml:space="preserve">Participation</w:t>
+      </w:r>
+    </w:p>
+    <w:p>
+      <w:pPr>
+        <w:pStyle w:val="FirstParagraph"/>
+      </w:pPr>
+      <w:r>
+        <w:t xml:space="preserve">Students will be assessed based on their participation across class activities, including lectures and discussions (in-person and online). Routine lack of attendance or engagement will result in the loss of participation points.</w:t>
+      </w:r>
+    </w:p>
+    <w:bookmarkEnd w:id="82"/>
+    <w:bookmarkStart w:id="83" w:name="readings"/>
+    <w:p>
+      <w:pPr>
+        <w:pStyle w:val="Heading3"/>
+      </w:pPr>
+      <w:r>
         <w:t xml:space="preserve">Readings</w:t>
       </w:r>
     </w:p>
@@ -3544,11 +3582,11 @@
         <w:pStyle w:val="FirstParagraph"/>
       </w:pPr>
       <w:r>
-        <w:t xml:space="preserve">Readings will be assigned for discussion throughout the semester. Students are expected to summarize their takeaways and thoughts on the reading and respond to others’ comments on the Ed forum during the week after the reading is assigned (typically Monday – Monday). Collaborative annotation assignments will be set up in Canvas to facilitate reading ahead of the discussion on the Ed forum. For key readings, a student in BEE 5850 will be assigned to lead a 35 minute in-class discussion on the reading.</w:t>
-      </w:r>
-    </w:p>
-    <w:bookmarkEnd w:id="82"/>
-    <w:bookmarkStart w:id="83" w:name="literature-critique"/>
+        <w:t xml:space="preserve">Readings will be assigned for discussion throughout the semester. We will discuss the readings in class the subsequent week after they are assigned. One student will be asked to briefly summarize the reading before the broader discussion. Collaborative annotation assignments will be set up in Canvas to facilitate reading ahead of the discussion. Students in BEE 5850 should also submit a (maximum) one-page summary of the reading, highlighting its key point(s) and their assessment of the effectiveness of the argument, to Gradescope before the Monday after the reading is assigned. Students will be evaluated on both the extent to which their annotations and summaries reflect engagement with the reading and their participation in the class discussion.</w:t>
+      </w:r>
+    </w:p>
+    <w:bookmarkEnd w:id="83"/>
+    <w:bookmarkStart w:id="84" w:name="literature-critique"/>
     <w:p>
       <w:pPr>
         <w:pStyle w:val="Heading3"/>
@@ -3562,11 +3600,11 @@
         <w:pStyle w:val="FirstParagraph"/>
       </w:pPr>
       <w:r>
-        <w:t xml:space="preserve">Students will select a peer-reviewed journal article related to an application of data analysis and will write a short discussion paper analyzing the hypotheses and statistical choices.</w:t>
-      </w:r>
-    </w:p>
-    <w:bookmarkEnd w:id="83"/>
-    <w:bookmarkStart w:id="84" w:name="homework-assignments"/>
+        <w:t xml:space="preserve">Students will select a peer-reviewed journal article related to an application of data analysis and will write a short discussion paper analyzing the hypotheses and statistical choices. Students should feel free to select their own paper or can work with Prof. Srikrishnan to identify one of interest, but in all cases should discuss with Prof. Srikrishnan to ensure that the article is appropriate. The discussion paper will be due towards at the end of the semester.</w:t>
+      </w:r>
+    </w:p>
+    <w:bookmarkEnd w:id="84"/>
+    <w:bookmarkStart w:id="85" w:name="homework-assignments"/>
     <w:p>
       <w:pPr>
         <w:pStyle w:val="Heading3"/>
@@ -3639,24 +3677,6 @@
         <w:t xml:space="preserve">Regrade requests for specific problems must be made within a week of the grading of that assignment.</w:t>
       </w:r>
     </w:p>
-    <w:bookmarkEnd w:id="84"/>
-    <w:bookmarkStart w:id="85" w:name="literature-critique-1"/>
-    <w:p>
-      <w:pPr>
-        <w:pStyle w:val="Heading3"/>
-      </w:pPr>
-      <w:r>
-        <w:t xml:space="preserve">Literature Critique</w:t>
-      </w:r>
-    </w:p>
-    <w:p>
-      <w:pPr>
-        <w:pStyle w:val="FirstParagraph"/>
-      </w:pPr>
-      <w:r>
-        <w:t xml:space="preserve">Students will be asked to critically evaluate a paper of their choosing, with particular emphasis on the statistical and data choices and whether they support the scientific question and conclusions of the paper.</w:t>
-      </w:r>
-    </w:p>
     <w:bookmarkEnd w:id="85"/>
     <w:bookmarkStart w:id="86" w:name="term-project"/>
     <w:p>
@@ -3680,7 +3700,7 @@
         <w:pStyle w:val="BodyText"/>
       </w:pPr>
       <w:r>
-        <w:t xml:space="preserve">The term project can be completed individually or in groups of 2. Students will provide updates throughout the semester corresponding to the various tasks discussed in each module and will submit a final report at the end of the semester. The deliverables are:</w:t>
+        <w:t xml:space="preserve">The term project can be completed individually or in groups of 2. The deliverables are:</w:t>
       </w:r>
     </w:p>
     <w:p>
@@ -3704,19 +3724,7 @@
         </w:numPr>
       </w:pPr>
       <w:r>
-        <w:t xml:space="preserve">A simulation study applying simulation methods to the models;</w:t>
-      </w:r>
-    </w:p>
-    <w:p>
-      <w:pPr>
-        <w:pStyle w:val="Compact"/>
-        <w:numPr>
-          <w:ilvl w:val="0"/>
-          <w:numId w:val="1016"/>
-        </w:numPr>
-      </w:pPr>
-      <w:r>
-        <w:t xml:space="preserve">A final presentation and report.</w:t>
+        <w:t xml:space="preserve">A final presentation and report. The report should be no more than 5 pages (11 point font, 1 inch margins), not including references and figures. The presentation should be no more than 10 minutes and will be delivered in-class; presentations may be spread across multiple class periods if the number of projects requires it. More details and rubrics will be provided later in the semester.</w:t>
       </w:r>
     </w:p>
     <w:bookmarkEnd w:id="86"/>
@@ -4001,7 +4009,13 @@
               <w:jc w:val="left"/>
             </w:pPr>
             <w:r>
-              <w:t xml:space="preserve">Probability and Statistics Review</w:t>
+              <w:rPr>
+                <w:b/>
+                <w:bCs/>
+                <w:i/>
+                <w:iCs/>
+              </w:rPr>
+              <w:t xml:space="preserve">Probability Fundamentals</w:t>
             </w:r>
           </w:p>
         </w:tc>
@@ -4039,6 +4053,44 @@
               <w:jc w:val="left"/>
             </w:pPr>
             <w:r>
+              <w:t xml:space="preserve">Fitting Models to Data</w:t>
+            </w:r>
+          </w:p>
+        </w:tc>
+      </w:tr>
+      <w:tr>
+        <w:tc>
+          <w:tcPr/>
+          <w:p>
+            <w:pPr>
+              <w:pStyle w:val="Compact"/>
+              <w:jc w:val="left"/>
+            </w:pPr>
+            <w:r>
+              <w:t xml:space="preserve">02-10</w:t>
+            </w:r>
+          </w:p>
+        </w:tc>
+        <w:tc>
+          <w:tcPr/>
+          <w:p>
+            <w:pPr>
+              <w:pStyle w:val="Compact"/>
+              <w:jc w:val="left"/>
+            </w:pPr>
+            <w:r>
+              <w:t xml:space="preserve">Mon</w:t>
+            </w:r>
+          </w:p>
+        </w:tc>
+        <w:tc>
+          <w:tcPr/>
+          <w:p>
+            <w:pPr>
+              <w:pStyle w:val="Compact"/>
+              <w:jc w:val="left"/>
+            </w:pPr>
+            <w:r>
               <w:t xml:space="preserve">Bayesian Statistics</w:t>
             </w:r>
           </w:p>
@@ -4053,44 +4105,6 @@
               <w:jc w:val="left"/>
             </w:pPr>
             <w:r>
-              <w:t xml:space="preserve">02-10</w:t>
-            </w:r>
-          </w:p>
-        </w:tc>
-        <w:tc>
-          <w:tcPr/>
-          <w:p>
-            <w:pPr>
-              <w:pStyle w:val="Compact"/>
-              <w:jc w:val="left"/>
-            </w:pPr>
-            <w:r>
-              <w:t xml:space="preserve">Mon</w:t>
-            </w:r>
-          </w:p>
-        </w:tc>
-        <w:tc>
-          <w:tcPr/>
-          <w:p>
-            <w:pPr>
-              <w:pStyle w:val="Compact"/>
-              <w:jc w:val="left"/>
-            </w:pPr>
-            <w:r>
-              <w:t xml:space="preserve">Spatial and Temporal Models</w:t>
-            </w:r>
-          </w:p>
-        </w:tc>
-      </w:tr>
-      <w:tr>
-        <w:tc>
-          <w:tcPr/>
-          <w:p>
-            <w:pPr>
-              <w:pStyle w:val="Compact"/>
-              <w:jc w:val="left"/>
-            </w:pPr>
-            <w:r>
               <w:t xml:space="preserve">02-12</w:t>
             </w:r>
           </w:p>
@@ -4115,7 +4129,7 @@
               <w:jc w:val="left"/>
             </w:pPr>
             <w:r>
-              <w:t xml:space="preserve">Model Discrepancy and Measurement Error</w:t>
+              <w:t xml:space="preserve">Autocorrelation and Time Series</w:t>
             </w:r>
           </w:p>
         </w:tc>
@@ -4383,7 +4397,7 @@
               <w:jc w:val="left"/>
             </w:pPr>
             <w:r>
-              <w:t xml:space="preserve">Bootstrap and Monte Carlo Lab</w:t>
+              <w:t xml:space="preserve">Markov Chain Monte Carlo</w:t>
             </w:r>
           </w:p>
         </w:tc>
@@ -4843,7 +4857,7 @@
               <w:jc w:val="left"/>
             </w:pPr>
             <w:r>
-              <w:t xml:space="preserve">Extreme Values Lab</w:t>
+              <w:t xml:space="preserve">Missing and Censored Data</w:t>
             </w:r>
           </w:p>
         </w:tc>
@@ -4881,7 +4895,7 @@
               <w:jc w:val="left"/>
             </w:pPr>
             <w:r>
-              <w:t xml:space="preserve">Missing and Censored Data</w:t>
+              <w:t xml:space="preserve">Mixture Models and Clustering</w:t>
             </w:r>
           </w:p>
         </w:tc>
@@ -4919,7 +4933,7 @@
               <w:jc w:val="left"/>
             </w:pPr>
             <w:r>
-              <w:t xml:space="preserve">Latent Variables and Mixture Models</w:t>
+              <w:t xml:space="preserve">Gaussian Processes</w:t>
             </w:r>
           </w:p>
         </w:tc>
@@ -4957,7 +4971,7 @@
               <w:jc w:val="left"/>
             </w:pPr>
             <w:r>
-              <w:t xml:space="preserve">Gaussian Processes</w:t>
+              <w:t xml:space="preserve">Gaussian Processes II</w:t>
             </w:r>
           </w:p>
         </w:tc>
@@ -4995,7 +5009,7 @@
               <w:jc w:val="left"/>
             </w:pPr>
             <w:r>
-              <w:t xml:space="preserve">Mixture Model Lab</w:t>
+              <w:t xml:space="preserve">Causal Modeling</w:t>
             </w:r>
           </w:p>
         </w:tc>

</xml_diff>